<commit_message>
Add a function write_title
</commit_message>
<xml_diff>
--- a/report.docx
+++ b/report.docx
@@ -5,6 +5,9 @@
     <w:p>
       <w:pPr>
         <w:pStyle w:val="Title"/>
+        <w:pBdr>
+          <w:bottom w:val="single" w:sz="6" w:space="1" w:color="auto"/>
+        </w:pBdr>
       </w:pPr>
       <w:r>
         <w:t>Medical device usability testing report</w:t>
@@ -734,7 +737,7 @@
       <w:tab/>
       <w:t xml:space="preserve"> </w:t>
       <w:tab/>
-      <w:t xml:space="preserve"> 30.04.2020</w:t>
+      <w:t xml:space="preserve"> 01.05.2020</w:t>
     </w:r>
   </w:p>
 </w:hdr>

</xml_diff>